<commit_message>
cambio en el docu
</commit_message>
<xml_diff>
--- a/docs/Documentacion API.docx
+++ b/docs/Documentacion API.docx
@@ -84,7 +84,7 @@
                                   <w:tblLook w:val="04A0" w:firstRow="1" w:lastRow="0" w:firstColumn="1" w:lastColumn="0" w:noHBand="0" w:noVBand="1"/>
                                 </w:tblPr>
                                 <w:tblGrid>
-                                  <w:gridCol w:w="5490"/>
+                                  <w:gridCol w:w="4771"/>
                                   <w:gridCol w:w="2165"/>
                                 </w:tblGrid>
                                 <w:tr>
@@ -100,58 +100,6 @@
                                       <w:pPr>
                                         <w:jc w:val="right"/>
                                       </w:pPr>
-                                      <w:r>
-                                        <w:rPr>
-                                          <w:noProof/>
-                                        </w:rPr>
-                                        <w:drawing>
-                                          <wp:inline distT="0" distB="0" distL="0" distR="0" wp14:anchorId="39E012F4" wp14:editId="35F8C230">
-                                            <wp:extent cx="3029506" cy="2019670"/>
-                                            <wp:effectExtent l="0" t="0" r="0" b="0"/>
-                                            <wp:docPr id="1" name="Imagen 1"/>
-                                            <wp:cNvGraphicFramePr>
-                                              <a:graphicFrameLocks xmlns:a="http://schemas.openxmlformats.org/drawingml/2006/main" noChangeAspect="1"/>
-                                            </wp:cNvGraphicFramePr>
-                                            <a:graphic xmlns:a="http://schemas.openxmlformats.org/drawingml/2006/main">
-                                              <a:graphicData uri="http://schemas.openxmlformats.org/drawingml/2006/picture">
-                                                <pic:pic xmlns:pic="http://schemas.openxmlformats.org/drawingml/2006/picture">
-                                                  <pic:nvPicPr>
-                                                    <pic:cNvPr id="1" name="Imagen 1"/>
-                                                    <pic:cNvPicPr>
-                                                      <a:picLocks noChangeAspect="1" noChangeArrowheads="1"/>
-                                                    </pic:cNvPicPr>
-                                                  </pic:nvPicPr>
-                                                  <pic:blipFill>
-                                                    <a:blip r:embed="rId9">
-                                                      <a:extLst>
-                                                        <a:ext uri="{28A0092B-C50C-407E-A947-70E740481C1C}">
-                                                          <a14:useLocalDpi xmlns:a14="http://schemas.microsoft.com/office/drawing/2010/main" val="0"/>
-                                                        </a:ext>
-                                                      </a:extLst>
-                                                    </a:blip>
-                                                    <a:stretch>
-                                                      <a:fillRect/>
-                                                    </a:stretch>
-                                                  </pic:blipFill>
-                                                  <pic:spPr bwMode="auto">
-                                                    <a:xfrm>
-                                                      <a:off x="0" y="0"/>
-                                                      <a:ext cx="3029506" cy="2019670"/>
-                                                    </a:xfrm>
-                                                    <a:prstGeom prst="rect">
-                                                      <a:avLst/>
-                                                    </a:prstGeom>
-                                                    <a:noFill/>
-                                                    <a:ln>
-                                                      <a:noFill/>
-                                                    </a:ln>
-                                                  </pic:spPr>
-                                                </pic:pic>
-                                              </a:graphicData>
-                                            </a:graphic>
-                                          </wp:inline>
-                                        </w:drawing>
-                                      </w:r>
                                     </w:p>
                                     <w:sdt>
                                       <w:sdtPr>
@@ -395,7 +343,7 @@
                             <w:tblLook w:val="04A0" w:firstRow="1" w:lastRow="0" w:firstColumn="1" w:lastColumn="0" w:noHBand="0" w:noVBand="1"/>
                           </w:tblPr>
                           <w:tblGrid>
-                            <w:gridCol w:w="5490"/>
+                            <w:gridCol w:w="4771"/>
                             <w:gridCol w:w="2165"/>
                           </w:tblGrid>
                           <w:tr>
@@ -411,58 +359,6 @@
                                 <w:pPr>
                                   <w:jc w:val="right"/>
                                 </w:pPr>
-                                <w:r>
-                                  <w:rPr>
-                                    <w:noProof/>
-                                  </w:rPr>
-                                  <w:drawing>
-                                    <wp:inline distT="0" distB="0" distL="0" distR="0" wp14:anchorId="39E012F4" wp14:editId="35F8C230">
-                                      <wp:extent cx="3029506" cy="2019670"/>
-                                      <wp:effectExtent l="0" t="0" r="0" b="0"/>
-                                      <wp:docPr id="1" name="Imagen 1"/>
-                                      <wp:cNvGraphicFramePr>
-                                        <a:graphicFrameLocks xmlns:a="http://schemas.openxmlformats.org/drawingml/2006/main" noChangeAspect="1"/>
-                                      </wp:cNvGraphicFramePr>
-                                      <a:graphic xmlns:a="http://schemas.openxmlformats.org/drawingml/2006/main">
-                                        <a:graphicData uri="http://schemas.openxmlformats.org/drawingml/2006/picture">
-                                          <pic:pic xmlns:pic="http://schemas.openxmlformats.org/drawingml/2006/picture">
-                                            <pic:nvPicPr>
-                                              <pic:cNvPr id="1" name="Imagen 1"/>
-                                              <pic:cNvPicPr>
-                                                <a:picLocks noChangeAspect="1" noChangeArrowheads="1"/>
-                                              </pic:cNvPicPr>
-                                            </pic:nvPicPr>
-                                            <pic:blipFill>
-                                              <a:blip r:embed="rId9">
-                                                <a:extLst>
-                                                  <a:ext uri="{28A0092B-C50C-407E-A947-70E740481C1C}">
-                                                    <a14:useLocalDpi xmlns:a14="http://schemas.microsoft.com/office/drawing/2010/main" val="0"/>
-                                                  </a:ext>
-                                                </a:extLst>
-                                              </a:blip>
-                                              <a:stretch>
-                                                <a:fillRect/>
-                                              </a:stretch>
-                                            </pic:blipFill>
-                                            <pic:spPr bwMode="auto">
-                                              <a:xfrm>
-                                                <a:off x="0" y="0"/>
-                                                <a:ext cx="3029506" cy="2019670"/>
-                                              </a:xfrm>
-                                              <a:prstGeom prst="rect">
-                                                <a:avLst/>
-                                              </a:prstGeom>
-                                              <a:noFill/>
-                                              <a:ln>
-                                                <a:noFill/>
-                                              </a:ln>
-                                            </pic:spPr>
-                                          </pic:pic>
-                                        </a:graphicData>
-                                      </a:graphic>
-                                    </wp:inline>
-                                  </w:drawing>
-                                </w:r>
                               </w:p>
                               <w:sdt>
                                 <w:sdtPr>
@@ -1015,21 +911,7 @@
                 <w:rStyle w:val="Hipervnculo"/>
                 <w:noProof/>
               </w:rPr>
-              <w:t>Colec</w:t>
-            </w:r>
-            <w:r>
-              <w:rPr>
-                <w:rStyle w:val="Hipervnculo"/>
-                <w:noProof/>
-              </w:rPr>
-              <w:t>c</w:t>
-            </w:r>
-            <w:r>
-              <w:rPr>
-                <w:rStyle w:val="Hipervnculo"/>
-                <w:noProof/>
-              </w:rPr>
-              <w:t>ión – Recursos</w:t>
+              <w:t>Colección – Recursos</w:t>
             </w:r>
             <w:r>
               <w:rPr>
@@ -1404,7 +1286,7 @@
         </w:rPr>
         <w:t xml:space="preserve">: </w:t>
       </w:r>
-      <w:hyperlink r:id="rId10" w:history="1">
+      <w:hyperlink r:id="rId9" w:history="1">
         <w:r>
           <w:rPr>
             <w:rStyle w:val="Hipervnculo"/>
@@ -2555,7 +2437,23 @@
           <w:sz w:val="24"/>
           <w:szCs w:val="24"/>
         </w:rPr>
-        <w:t xml:space="preserve"> mas iteraciones para aumentar posibles gestiones</w:t>
+        <w:t xml:space="preserve"> </w:t>
+      </w:r>
+      <w:proofErr w:type="spellStart"/>
+      <w:r>
+        <w:rPr>
+          <w:sz w:val="24"/>
+          <w:szCs w:val="24"/>
+        </w:rPr>
+        <w:t>mas</w:t>
+      </w:r>
+      <w:proofErr w:type="spellEnd"/>
+      <w:r>
+        <w:rPr>
+          <w:sz w:val="24"/>
+          <w:szCs w:val="24"/>
+        </w:rPr>
+        <w:t xml:space="preserve"> iteraciones para aumentar posibles gestiones</w:t>
       </w:r>
       <w:r>
         <w:rPr>
@@ -2605,6 +2503,9 @@
     </w:p>
     <w:p>
       <w:r>
+        <w:rPr>
+          <w:noProof/>
+        </w:rPr>
         <w:drawing>
           <wp:inline distT="0" distB="0" distL="0" distR="0" wp14:anchorId="52873E02" wp14:editId="24F4A00A">
             <wp:extent cx="5400040" cy="2546985"/>
@@ -2621,7 +2522,7 @@
                     <pic:cNvPicPr/>
                   </pic:nvPicPr>
                   <pic:blipFill>
-                    <a:blip r:embed="rId11"/>
+                    <a:blip r:embed="rId10"/>
                     <a:stretch>
                       <a:fillRect/>
                     </a:stretch>
@@ -2672,6 +2573,9 @@
     </w:p>
     <w:p>
       <w:r>
+        <w:rPr>
+          <w:noProof/>
+        </w:rPr>
         <w:drawing>
           <wp:inline distT="0" distB="0" distL="0" distR="0" wp14:anchorId="357434CD" wp14:editId="419960D2">
             <wp:extent cx="1207755" cy="2069487"/>
@@ -2688,7 +2592,7 @@
                     <pic:cNvPicPr/>
                   </pic:nvPicPr>
                   <pic:blipFill>
-                    <a:blip r:embed="rId12"/>
+                    <a:blip r:embed="rId11"/>
                     <a:stretch>
                       <a:fillRect/>
                     </a:stretch>
@@ -2765,6 +2669,9 @@
     </w:p>
     <w:p>
       <w:r>
+        <w:rPr>
+          <w:noProof/>
+        </w:rPr>
         <w:drawing>
           <wp:inline distT="0" distB="0" distL="0" distR="0" wp14:anchorId="7870642C" wp14:editId="75302EE8">
             <wp:extent cx="1311323" cy="2246951"/>
@@ -2781,7 +2688,7 @@
                     <pic:cNvPicPr/>
                   </pic:nvPicPr>
                   <pic:blipFill>
-                    <a:blip r:embed="rId13"/>
+                    <a:blip r:embed="rId12"/>
                     <a:stretch>
                       <a:fillRect/>
                     </a:stretch>
@@ -2814,7 +2721,7 @@
       <w:r>
         <w:t xml:space="preserve"> de forma local podría ser desde un navegador </w:t>
       </w:r>
-      <w:hyperlink r:id="rId14" w:history="1">
+      <w:hyperlink r:id="rId13" w:history="1">
         <w:r>
           <w:rPr>
             <w:rStyle w:val="Hipervnculo"/>
@@ -2828,6 +2735,9 @@
     </w:p>
     <w:p>
       <w:r>
+        <w:rPr>
+          <w:noProof/>
+        </w:rPr>
         <w:drawing>
           <wp:inline distT="0" distB="0" distL="0" distR="0" wp14:anchorId="5B0C90C6" wp14:editId="76DBEA4B">
             <wp:extent cx="1959428" cy="1295215"/>
@@ -2844,7 +2754,7 @@
                     <pic:cNvPicPr/>
                   </pic:nvPicPr>
                   <pic:blipFill>
-                    <a:blip r:embed="rId15"/>
+                    <a:blip r:embed="rId14"/>
                     <a:stretch>
                       <a:fillRect/>
                     </a:stretch>
@@ -2867,32 +2777,17 @@
     </w:p>
     <w:p>
       <w:r>
-        <w:t>Otra</w:t>
-      </w:r>
-      <w:r>
-        <w:t xml:space="preserve"> prueba de comprobación del estado de la</w:t>
-      </w:r>
-      <w:r>
-        <w:t>s</w:t>
-      </w:r>
-      <w:r>
-        <w:t xml:space="preserve"> </w:t>
-      </w:r>
-      <w:r>
-        <w:t xml:space="preserve">dependencias </w:t>
+        <w:t xml:space="preserve">Otra prueba de comprobación del estado de las dependencias </w:t>
       </w:r>
       <w:proofErr w:type="gramStart"/>
       <w:r>
-        <w:t xml:space="preserve">de la </w:t>
-      </w:r>
-      <w:r>
-        <w:t>api</w:t>
+        <w:t>de la api</w:t>
       </w:r>
       <w:proofErr w:type="gramEnd"/>
       <w:r>
         <w:t xml:space="preserve"> de forma local podría ser desde un navegador </w:t>
       </w:r>
-      <w:hyperlink r:id="rId16" w:history="1">
+      <w:hyperlink r:id="rId15" w:history="1">
         <w:r>
           <w:rPr>
             <w:rStyle w:val="Hipervnculo"/>
@@ -2906,6 +2801,9 @@
     </w:p>
     <w:p>
       <w:r>
+        <w:rPr>
+          <w:noProof/>
+        </w:rPr>
         <w:drawing>
           <wp:inline distT="0" distB="0" distL="0" distR="0" wp14:anchorId="5EF2A3EA" wp14:editId="39A761B3">
             <wp:extent cx="2270927" cy="1621337"/>
@@ -2922,7 +2820,7 @@
                     <pic:cNvPicPr/>
                   </pic:nvPicPr>
                   <pic:blipFill>
-                    <a:blip r:embed="rId17"/>
+                    <a:blip r:embed="rId16"/>
                     <a:stretch>
                       <a:fillRect/>
                     </a:stretch>
@@ -3056,7 +2954,7 @@
       </w:r>
     </w:p>
     <w:sectPr>
-      <w:footerReference w:type="default" r:id="rId18"/>
+      <w:footerReference w:type="default" r:id="rId17"/>
       <w:pgSz w:w="11906" w:h="16838"/>
       <w:pgMar w:top="1417" w:right="1701" w:bottom="1417" w:left="1701" w:header="708" w:footer="708" w:gutter="0"/>
       <w:pgNumType w:start="0"/>

</xml_diff>

<commit_message>
add paginations endpoint persona
</commit_message>
<xml_diff>
--- a/docs/Documentacion API.docx
+++ b/docs/Documentacion API.docx
@@ -1161,23 +1161,7 @@
           <w:sz w:val="24"/>
           <w:szCs w:val="24"/>
         </w:rPr>
-        <w:t xml:space="preserve">”, está desarrollado con el </w:t>
-      </w:r>
-      <w:proofErr w:type="spellStart"/>
-      <w:r>
-        <w:rPr>
-          <w:sz w:val="24"/>
-          <w:szCs w:val="24"/>
-        </w:rPr>
-        <w:t>framework</w:t>
-      </w:r>
-      <w:proofErr w:type="spellEnd"/>
-      <w:r>
-        <w:rPr>
-          <w:sz w:val="24"/>
-          <w:szCs w:val="24"/>
-        </w:rPr>
-        <w:t xml:space="preserve"> de .NET</w:t>
+        <w:t>”, está desarrollado con el framework de .NET</w:t>
       </w:r>
       <w:r>
         <w:rPr>
@@ -1198,33 +1182,8 @@
           <w:sz w:val="24"/>
           <w:szCs w:val="24"/>
         </w:rPr>
-        <w:t xml:space="preserve"> bajo la modalidad </w:t>
-      </w:r>
-      <w:proofErr w:type="spellStart"/>
-      <w:r>
-        <w:rPr>
-          <w:sz w:val="24"/>
-          <w:szCs w:val="24"/>
-        </w:rPr>
-        <w:t>code</w:t>
-      </w:r>
-      <w:proofErr w:type="spellEnd"/>
-      <w:r>
-        <w:rPr>
-          <w:sz w:val="24"/>
-          <w:szCs w:val="24"/>
-        </w:rPr>
-        <w:t xml:space="preserve"> </w:t>
-      </w:r>
-      <w:proofErr w:type="spellStart"/>
-      <w:r>
-        <w:rPr>
-          <w:sz w:val="24"/>
-          <w:szCs w:val="24"/>
-        </w:rPr>
-        <w:t>first</w:t>
-      </w:r>
-      <w:proofErr w:type="spellEnd"/>
+        <w:t xml:space="preserve"> bajo la modalidad code first</w:t>
+      </w:r>
       <w:r>
         <w:rPr>
           <w:sz w:val="24"/>
@@ -1235,15 +1194,7 @@
     </w:p>
     <w:p>
       <w:r>
-        <w:t xml:space="preserve">El proyecto cuenta con una serie de recursos expuestos para la gestión de personas, información sobre vínculos y parentescos. Para una mejor evolución con los futuros consumidores </w:t>
-      </w:r>
-      <w:proofErr w:type="gramStart"/>
-      <w:r>
-        <w:t>de la api</w:t>
-      </w:r>
-      <w:proofErr w:type="gramEnd"/>
-      <w:r>
-        <w:t xml:space="preserve">, se realizó un versionado de la misma. </w:t>
+        <w:t xml:space="preserve">El proyecto cuenta con una serie de recursos expuestos para la gestión de personas, información sobre vínculos y parentescos. Para una mejor evolución con los futuros consumidores de la api, se realizó un versionado de la misma. </w:t>
       </w:r>
     </w:p>
     <w:p>
@@ -1263,21 +1214,12 @@
           <w:szCs w:val="24"/>
         </w:rPr>
       </w:pPr>
-      <w:proofErr w:type="gramStart"/>
-      <w:r>
-        <w:rPr>
-          <w:sz w:val="24"/>
-          <w:szCs w:val="24"/>
-        </w:rPr>
-        <w:t>La api</w:t>
-      </w:r>
-      <w:proofErr w:type="gramEnd"/>
-      <w:r>
-        <w:rPr>
-          <w:sz w:val="24"/>
-          <w:szCs w:val="24"/>
-        </w:rPr>
-        <w:t xml:space="preserve"> se encuentra alojada en el siguiente repositorio (público), para ser descargada/clonada</w:t>
+      <w:r>
+        <w:rPr>
+          <w:sz w:val="24"/>
+          <w:szCs w:val="24"/>
+        </w:rPr>
+        <w:t>La api se encuentra alojada en el siguiente repositorio (público), para ser descargada/clonada</w:t>
       </w:r>
       <w:r>
         <w:rPr>
@@ -1323,7 +1265,6 @@
         </w:rPr>
         <w:t>“</w:t>
       </w:r>
-      <w:proofErr w:type="spellStart"/>
       <w:r>
         <w:rPr>
           <w:sz w:val="24"/>
@@ -1331,7 +1272,6 @@
         </w:rPr>
         <w:t>src</w:t>
       </w:r>
-      <w:proofErr w:type="spellEnd"/>
       <w:r>
         <w:rPr>
           <w:sz w:val="24"/>
@@ -1351,17 +1291,8 @@
           <w:sz w:val="24"/>
           <w:szCs w:val="24"/>
         </w:rPr>
-        <w:t>api-personas-</w:t>
-      </w:r>
-      <w:proofErr w:type="spellStart"/>
-      <w:r>
-        <w:rPr>
-          <w:sz w:val="24"/>
-          <w:szCs w:val="24"/>
-        </w:rPr>
-        <w:t>supervielle</w:t>
-      </w:r>
-      <w:proofErr w:type="spellEnd"/>
+        <w:t>api-personas-supervielle</w:t>
+      </w:r>
       <w:r>
         <w:rPr>
           <w:sz w:val="24"/>
@@ -1457,31 +1388,15 @@
           <w:sz w:val="24"/>
           <w:szCs w:val="24"/>
         </w:rPr>
+        <w:t xml:space="preserve">“docs” contiene a la carpeta </w:t>
+      </w:r>
+      <w:r>
+        <w:rPr>
+          <w:sz w:val="24"/>
+          <w:szCs w:val="24"/>
+        </w:rPr>
         <w:t>“</w:t>
       </w:r>
-      <w:proofErr w:type="spellStart"/>
-      <w:r>
-        <w:rPr>
-          <w:sz w:val="24"/>
-          <w:szCs w:val="24"/>
-        </w:rPr>
-        <w:t>docs</w:t>
-      </w:r>
-      <w:proofErr w:type="spellEnd"/>
-      <w:r>
-        <w:rPr>
-          <w:sz w:val="24"/>
-          <w:szCs w:val="24"/>
-        </w:rPr>
-        <w:t xml:space="preserve">” contiene a la carpeta </w:t>
-      </w:r>
-      <w:r>
-        <w:rPr>
-          <w:sz w:val="24"/>
-          <w:szCs w:val="24"/>
-        </w:rPr>
-        <w:t>“</w:t>
-      </w:r>
       <w:r>
         <w:rPr>
           <w:sz w:val="24"/>
@@ -1523,6 +1438,13 @@
           <w:szCs w:val="24"/>
         </w:rPr>
         <w:t>correspondiente para el modelo de datos.</w:t>
+      </w:r>
+      <w:r>
+        <w:rPr>
+          <w:sz w:val="24"/>
+          <w:szCs w:val="24"/>
+        </w:rPr>
+        <w:t xml:space="preserve"> Este script contiene las estructuras de datos como datos para las tablas tipo y/o auxiliares.</w:t>
       </w:r>
     </w:p>
     <w:p>
@@ -1544,7 +1466,6 @@
         </w:rPr>
         <w:t xml:space="preserve">Cambiar la conexión correspondiente en el archivo de configuración </w:t>
       </w:r>
-      <w:proofErr w:type="spellStart"/>
       <w:r>
         <w:rPr>
           <w:sz w:val="24"/>
@@ -1552,7 +1473,6 @@
         </w:rPr>
         <w:t>Personas.Api</w:t>
       </w:r>
-      <w:proofErr w:type="spellEnd"/>
       <w:r>
         <w:rPr>
           <w:sz w:val="24"/>
@@ -1560,7 +1480,6 @@
         </w:rPr>
         <w:t>/</w:t>
       </w:r>
-      <w:proofErr w:type="spellStart"/>
       <w:r>
         <w:rPr>
           <w:sz w:val="24"/>
@@ -1568,29 +1487,12 @@
         </w:rPr>
         <w:t>appsettings.dev.json</w:t>
       </w:r>
-      <w:proofErr w:type="spellEnd"/>
-      <w:r>
-        <w:rPr>
-          <w:sz w:val="24"/>
-          <w:szCs w:val="24"/>
-        </w:rPr>
-        <w:t xml:space="preserve"> - (</w:t>
-      </w:r>
-      <w:proofErr w:type="spellStart"/>
-      <w:r>
-        <w:rPr>
-          <w:sz w:val="24"/>
-          <w:szCs w:val="24"/>
-        </w:rPr>
-        <w:t>WebApi</w:t>
-      </w:r>
-      <w:proofErr w:type="spellEnd"/>
-      <w:r>
-        <w:rPr>
-          <w:sz w:val="24"/>
-          <w:szCs w:val="24"/>
-        </w:rPr>
-        <w:t xml:space="preserve"> Project)</w:t>
+      <w:r>
+        <w:rPr>
+          <w:sz w:val="24"/>
+          <w:szCs w:val="24"/>
+        </w:rPr>
+        <w:t xml:space="preserve"> - (WebApi Project)</w:t>
       </w:r>
     </w:p>
     <w:p>
@@ -1626,33 +1528,8 @@
           <w:sz w:val="24"/>
           <w:szCs w:val="24"/>
         </w:rPr>
-        <w:t xml:space="preserve">- </w:t>
-      </w:r>
-      <w:proofErr w:type="spellStart"/>
-      <w:r>
-        <w:rPr>
-          <w:sz w:val="24"/>
-          <w:szCs w:val="24"/>
-        </w:rPr>
-        <w:t>dotnet</w:t>
-      </w:r>
-      <w:proofErr w:type="spellEnd"/>
-      <w:r>
-        <w:rPr>
-          <w:sz w:val="24"/>
-          <w:szCs w:val="24"/>
-        </w:rPr>
-        <w:t xml:space="preserve"> </w:t>
-      </w:r>
-      <w:proofErr w:type="spellStart"/>
-      <w:r>
-        <w:rPr>
-          <w:sz w:val="24"/>
-          <w:szCs w:val="24"/>
-        </w:rPr>
-        <w:t>restore</w:t>
-      </w:r>
-      <w:proofErr w:type="spellEnd"/>
+        <w:t>- dotnet restore</w:t>
+      </w:r>
     </w:p>
     <w:p>
       <w:pPr>
@@ -1667,71 +1544,7 @@
           <w:sz w:val="24"/>
           <w:szCs w:val="24"/>
         </w:rPr>
-        <w:t xml:space="preserve">- </w:t>
-      </w:r>
-      <w:proofErr w:type="spellStart"/>
-      <w:r>
-        <w:rPr>
-          <w:sz w:val="24"/>
-          <w:szCs w:val="24"/>
-        </w:rPr>
-        <w:t>dotnet</w:t>
-      </w:r>
-      <w:proofErr w:type="spellEnd"/>
-      <w:r>
-        <w:rPr>
-          <w:sz w:val="24"/>
-          <w:szCs w:val="24"/>
-        </w:rPr>
-        <w:t xml:space="preserve"> run (OR) Run </w:t>
-      </w:r>
-      <w:proofErr w:type="spellStart"/>
-      <w:r>
-        <w:rPr>
-          <w:sz w:val="24"/>
-          <w:szCs w:val="24"/>
-        </w:rPr>
-        <w:t>the</w:t>
-      </w:r>
-      <w:proofErr w:type="spellEnd"/>
-      <w:r>
-        <w:rPr>
-          <w:sz w:val="24"/>
-          <w:szCs w:val="24"/>
-        </w:rPr>
-        <w:t xml:space="preserve"> </w:t>
-      </w:r>
-      <w:proofErr w:type="spellStart"/>
-      <w:r>
-        <w:rPr>
-          <w:sz w:val="24"/>
-          <w:szCs w:val="24"/>
-        </w:rPr>
-        <w:t>Solution</w:t>
-      </w:r>
-      <w:proofErr w:type="spellEnd"/>
-      <w:r>
-        <w:rPr>
-          <w:sz w:val="24"/>
-          <w:szCs w:val="24"/>
-        </w:rPr>
-        <w:t xml:space="preserve"> </w:t>
-      </w:r>
-      <w:proofErr w:type="spellStart"/>
-      <w:r>
-        <w:rPr>
-          <w:sz w:val="24"/>
-          <w:szCs w:val="24"/>
-        </w:rPr>
-        <w:t>using</w:t>
-      </w:r>
-      <w:proofErr w:type="spellEnd"/>
-      <w:r>
-        <w:rPr>
-          <w:sz w:val="24"/>
-          <w:szCs w:val="24"/>
-        </w:rPr>
-        <w:t xml:space="preserve"> Visual Studio 20</w:t>
+        <w:t>- dotnet run (OR) Run the Solution using Visual Studio 20</w:t>
       </w:r>
       <w:r>
         <w:rPr>
@@ -1785,25 +1598,8 @@
           <w:sz w:val="24"/>
           <w:szCs w:val="24"/>
         </w:rPr>
-        <w:t>En el directorio principal “</w:t>
-      </w:r>
-      <w:proofErr w:type="spellStart"/>
-      <w:r>
-        <w:rPr>
-          <w:sz w:val="24"/>
-          <w:szCs w:val="24"/>
-        </w:rPr>
-        <w:t>docs</w:t>
-      </w:r>
-      <w:proofErr w:type="spellEnd"/>
-      <w:r>
-        <w:rPr>
-          <w:sz w:val="24"/>
-          <w:szCs w:val="24"/>
-        </w:rPr>
-        <w:t>”, se encuentra una carpeta “</w:t>
-      </w:r>
-      <w:proofErr w:type="spellStart"/>
+        <w:t>En el directorio principal “docs”, se encuentra una carpeta “</w:t>
+      </w:r>
       <w:r>
         <w:rPr>
           <w:sz w:val="24"/>
@@ -1811,7 +1607,6 @@
         </w:rPr>
         <w:t>collection</w:t>
       </w:r>
-      <w:proofErr w:type="spellEnd"/>
       <w:r>
         <w:rPr>
           <w:sz w:val="24"/>
@@ -1824,26 +1619,8 @@
           <w:sz w:val="24"/>
           <w:szCs w:val="24"/>
         </w:rPr>
-        <w:t xml:space="preserve">api personas - </w:t>
-      </w:r>
-      <w:proofErr w:type="spellStart"/>
-      <w:proofErr w:type="gramStart"/>
-      <w:r>
-        <w:rPr>
-          <w:sz w:val="24"/>
-          <w:szCs w:val="24"/>
-        </w:rPr>
-        <w:t>supervielle.postman</w:t>
-      </w:r>
-      <w:proofErr w:type="gramEnd"/>
-      <w:r>
-        <w:rPr>
-          <w:sz w:val="24"/>
-          <w:szCs w:val="24"/>
-        </w:rPr>
-        <w:t>_collection.json</w:t>
-      </w:r>
-      <w:proofErr w:type="spellEnd"/>
+        <w:t>api personas - supervielle.postman_collection.json</w:t>
+      </w:r>
       <w:r>
         <w:rPr>
           <w:sz w:val="24"/>
@@ -1851,15 +1628,61 @@
         </w:rPr>
         <w:t xml:space="preserve">” generado desde la herramienta </w:t>
       </w:r>
-      <w:proofErr w:type="spellStart"/>
-      <w:r>
-        <w:rPr>
-          <w:sz w:val="24"/>
-          <w:szCs w:val="24"/>
-        </w:rPr>
-        <w:t>Postman</w:t>
-      </w:r>
-      <w:proofErr w:type="spellEnd"/>
+      <w:r>
+        <w:rPr>
+          <w:sz w:val="24"/>
+          <w:szCs w:val="24"/>
+        </w:rPr>
+        <w:t xml:space="preserve">Postman </w:t>
+      </w:r>
+      <w:r>
+        <w:rPr>
+          <w:sz w:val="24"/>
+          <w:szCs w:val="24"/>
+        </w:rPr>
+        <w:t>con los endpoints listos para ser incorporado en cualquier herramienta cliente como la mencionada.</w:t>
+      </w:r>
+    </w:p>
+    <w:p>
+      <w:pPr>
+        <w:rPr>
+          <w:sz w:val="24"/>
+          <w:szCs w:val="24"/>
+        </w:rPr>
+      </w:pPr>
+    </w:p>
+    <w:p>
+      <w:pPr>
+        <w:pStyle w:val="Ttulo1"/>
+      </w:pPr>
+      <w:bookmarkStart w:id="2" w:name="_Toc117024245"/>
+      <w:r>
+        <w:t>Arquitectura</w:t>
+      </w:r>
+      <w:bookmarkEnd w:id="2"/>
+    </w:p>
+    <w:p/>
+    <w:p>
+      <w:pPr>
+        <w:rPr>
+          <w:sz w:val="24"/>
+          <w:szCs w:val="24"/>
+        </w:rPr>
+      </w:pPr>
+      <w:r>
+        <w:rPr>
+          <w:sz w:val="24"/>
+          <w:szCs w:val="24"/>
+        </w:rPr>
+        <w:t xml:space="preserve">El proyecto posee </w:t>
+      </w:r>
+      <w:r>
+        <w:rPr>
+          <w:sz w:val="24"/>
+          <w:szCs w:val="24"/>
+        </w:rPr>
+        <w:t>una distribución de carpetas con las cuales se identifican tres partes principales, la parte de los controladores con los logs del proyecto, una parte core y la de infraestructura.</w:t>
+      </w:r>
       <w:r>
         <w:rPr>
           <w:sz w:val="24"/>
@@ -1872,238 +1695,309 @@
           <w:sz w:val="24"/>
           <w:szCs w:val="24"/>
         </w:rPr>
-        <w:t xml:space="preserve">con los </w:t>
-      </w:r>
-      <w:proofErr w:type="spellStart"/>
-      <w:r>
-        <w:rPr>
-          <w:sz w:val="24"/>
-          <w:szCs w:val="24"/>
-        </w:rPr>
-        <w:t>endpoints</w:t>
-      </w:r>
-      <w:proofErr w:type="spellEnd"/>
-      <w:r>
-        <w:rPr>
-          <w:sz w:val="24"/>
-          <w:szCs w:val="24"/>
-        </w:rPr>
-        <w:t xml:space="preserve"> listos para ser incorporado en cualquier herramienta cliente como la mencionada.</w:t>
-      </w:r>
-    </w:p>
-    <w:p>
-      <w:pPr>
-        <w:rPr>
-          <w:sz w:val="24"/>
-          <w:szCs w:val="24"/>
-        </w:rPr>
-      </w:pPr>
+        <w:t>Cada una de estas partes fueron distribuidas de forma tal que permitan un crecimiento del proyecto con determinado lineamiento, siendo la parte core como la de infraestructura un posible candidato a ser un proyecto de clase en si mismos.</w:t>
+      </w:r>
+    </w:p>
+    <w:p>
+      <w:pPr>
+        <w:rPr>
+          <w:sz w:val="24"/>
+          <w:szCs w:val="24"/>
+        </w:rPr>
+      </w:pPr>
+      <w:r>
+        <w:rPr>
+          <w:sz w:val="24"/>
+          <w:szCs w:val="24"/>
+        </w:rPr>
+        <w:t xml:space="preserve">La </w:t>
+      </w:r>
+      <w:r>
+        <w:rPr>
+          <w:sz w:val="24"/>
+          <w:szCs w:val="24"/>
+        </w:rPr>
+        <w:t>sección</w:t>
+      </w:r>
+      <w:r>
+        <w:rPr>
+          <w:sz w:val="24"/>
+          <w:szCs w:val="24"/>
+        </w:rPr>
+        <w:t xml:space="preserve"> denominada “core”, </w:t>
+      </w:r>
+      <w:r>
+        <w:rPr>
+          <w:sz w:val="24"/>
+          <w:szCs w:val="24"/>
+        </w:rPr>
+        <w:t xml:space="preserve">tiene la finalidad de contener </w:t>
+      </w:r>
+      <w:r>
+        <w:rPr>
+          <w:sz w:val="24"/>
+          <w:szCs w:val="24"/>
+        </w:rPr>
+        <w:t>todas las entidades principales, los dtos, interfaces, etc.</w:t>
+      </w:r>
+      <w:r>
+        <w:rPr>
+          <w:sz w:val="24"/>
+          <w:szCs w:val="24"/>
+        </w:rPr>
+        <w:t xml:space="preserve"> Considerando que deberían existir la menor dependencia de terceros.</w:t>
+      </w:r>
+    </w:p>
+    <w:p>
+      <w:pPr>
+        <w:rPr>
+          <w:sz w:val="24"/>
+          <w:szCs w:val="24"/>
+        </w:rPr>
+      </w:pPr>
+      <w:r>
+        <w:rPr>
+          <w:sz w:val="24"/>
+          <w:szCs w:val="24"/>
+        </w:rPr>
+        <w:lastRenderedPageBreak/>
+        <w:t xml:space="preserve">La finalidad de este proyecto </w:t>
+      </w:r>
+      <w:r>
+        <w:rPr>
+          <w:sz w:val="24"/>
+          <w:szCs w:val="24"/>
+        </w:rPr>
+        <w:t xml:space="preserve">de infraestructura en cambio, resulta contar con dependencias de terceros, configuraciones, gestión de reglas de negocio mediante servicios </w:t>
+      </w:r>
+      <w:r>
+        <w:rPr>
+          <w:sz w:val="24"/>
+          <w:szCs w:val="24"/>
+        </w:rPr>
+        <w:t>.</w:t>
+      </w:r>
+    </w:p>
+    <w:p>
+      <w:pPr>
+        <w:rPr>
+          <w:sz w:val="24"/>
+          <w:szCs w:val="24"/>
+        </w:rPr>
+      </w:pPr>
+      <w:r>
+        <w:rPr>
+          <w:sz w:val="24"/>
+          <w:szCs w:val="24"/>
+        </w:rPr>
+        <w:t xml:space="preserve">Luego se encuentra </w:t>
+      </w:r>
+      <w:r>
+        <w:rPr>
+          <w:sz w:val="24"/>
+          <w:szCs w:val="24"/>
+        </w:rPr>
+        <w:t xml:space="preserve">la sección </w:t>
+      </w:r>
+      <w:r>
+        <w:rPr>
+          <w:sz w:val="24"/>
+          <w:szCs w:val="24"/>
+        </w:rPr>
+        <w:t>de “infraestructur</w:t>
+      </w:r>
+      <w:r>
+        <w:rPr>
+          <w:sz w:val="24"/>
+          <w:szCs w:val="24"/>
+        </w:rPr>
+        <w:t>e</w:t>
+      </w:r>
+      <w:r>
+        <w:rPr>
+          <w:sz w:val="24"/>
+          <w:szCs w:val="24"/>
+        </w:rPr>
+        <w:t>”</w:t>
+      </w:r>
+      <w:r>
+        <w:rPr>
+          <w:sz w:val="24"/>
+          <w:szCs w:val="24"/>
+        </w:rPr>
+        <w:t xml:space="preserve">, donde </w:t>
+      </w:r>
+      <w:r>
+        <w:rPr>
+          <w:sz w:val="24"/>
+          <w:szCs w:val="24"/>
+        </w:rPr>
+        <w:t xml:space="preserve">reside </w:t>
+      </w:r>
+      <w:r>
+        <w:rPr>
+          <w:sz w:val="24"/>
+          <w:szCs w:val="24"/>
+        </w:rPr>
+        <w:t>la gestión y enlance</w:t>
+      </w:r>
+      <w:r>
+        <w:rPr>
+          <w:sz w:val="24"/>
+          <w:szCs w:val="24"/>
+        </w:rPr>
+        <w:t>s</w:t>
+      </w:r>
+      <w:r>
+        <w:rPr>
+          <w:sz w:val="24"/>
+          <w:szCs w:val="24"/>
+        </w:rPr>
+        <w:t xml:space="preserve"> entre </w:t>
+      </w:r>
+      <w:r>
+        <w:rPr>
+          <w:sz w:val="24"/>
+          <w:szCs w:val="24"/>
+        </w:rPr>
+        <w:t xml:space="preserve">la </w:t>
+      </w:r>
+      <w:r>
+        <w:rPr>
+          <w:sz w:val="24"/>
+          <w:szCs w:val="24"/>
+        </w:rPr>
+        <w:t xml:space="preserve">api, </w:t>
+      </w:r>
+      <w:r>
+        <w:rPr>
+          <w:sz w:val="24"/>
+          <w:szCs w:val="24"/>
+        </w:rPr>
+        <w:t xml:space="preserve">la sección </w:t>
+      </w:r>
+      <w:r>
+        <w:rPr>
+          <w:sz w:val="24"/>
+          <w:szCs w:val="24"/>
+        </w:rPr>
+        <w:t>core</w:t>
+      </w:r>
+      <w:r>
+        <w:rPr>
+          <w:sz w:val="24"/>
+          <w:szCs w:val="24"/>
+        </w:rPr>
+        <w:t xml:space="preserve">, </w:t>
+      </w:r>
+      <w:r>
+        <w:rPr>
+          <w:sz w:val="24"/>
+          <w:szCs w:val="24"/>
+        </w:rPr>
+        <w:t>la base de datos</w:t>
+      </w:r>
+      <w:r>
+        <w:rPr>
+          <w:sz w:val="24"/>
+          <w:szCs w:val="24"/>
+        </w:rPr>
+        <w:t xml:space="preserve"> y otros posibles servicios externos</w:t>
+      </w:r>
+      <w:r>
+        <w:rPr>
+          <w:sz w:val="24"/>
+          <w:szCs w:val="24"/>
+        </w:rPr>
+        <w:t>. La finalidad de est</w:t>
+      </w:r>
+      <w:r>
+        <w:rPr>
+          <w:sz w:val="24"/>
+          <w:szCs w:val="24"/>
+        </w:rPr>
+        <w:t>a seccion</w:t>
+      </w:r>
+      <w:r>
+        <w:rPr>
+          <w:sz w:val="24"/>
+          <w:szCs w:val="24"/>
+        </w:rPr>
+        <w:t xml:space="preserve"> es que permita no sólo gestionar las reglas de negocio, </w:t>
+      </w:r>
+      <w:r>
+        <w:rPr>
+          <w:sz w:val="24"/>
+          <w:szCs w:val="24"/>
+        </w:rPr>
+        <w:t xml:space="preserve">sino </w:t>
+      </w:r>
+      <w:r>
+        <w:rPr>
+          <w:sz w:val="24"/>
+          <w:szCs w:val="24"/>
+        </w:rPr>
+        <w:t xml:space="preserve">también establecer configuraciones que permitan una api </w:t>
+      </w:r>
+      <w:r>
+        <w:rPr>
+          <w:sz w:val="24"/>
+          <w:szCs w:val="24"/>
+        </w:rPr>
+        <w:t>más</w:t>
+      </w:r>
+      <w:r>
+        <w:rPr>
+          <w:sz w:val="24"/>
+          <w:szCs w:val="24"/>
+        </w:rPr>
+        <w:t xml:space="preserve"> </w:t>
+      </w:r>
+      <w:r>
+        <w:rPr>
+          <w:sz w:val="24"/>
+          <w:szCs w:val="24"/>
+        </w:rPr>
+        <w:t>escalable de manera organizada</w:t>
+      </w:r>
+      <w:r>
+        <w:rPr>
+          <w:sz w:val="24"/>
+          <w:szCs w:val="24"/>
+        </w:rPr>
+        <w:t xml:space="preserve">. </w:t>
+      </w:r>
     </w:p>
     <w:p>
       <w:pPr>
         <w:pStyle w:val="Ttulo1"/>
       </w:pPr>
-      <w:bookmarkStart w:id="2" w:name="_Toc117024245"/>
-      <w:r>
-        <w:t>Arquitectura</w:t>
-      </w:r>
-      <w:bookmarkEnd w:id="2"/>
-    </w:p>
-    <w:p/>
-    <w:p>
-      <w:pPr>
-        <w:rPr>
-          <w:sz w:val="24"/>
-          <w:szCs w:val="24"/>
-        </w:rPr>
-      </w:pPr>
-      <w:r>
-        <w:rPr>
-          <w:sz w:val="24"/>
-          <w:szCs w:val="24"/>
-        </w:rPr>
-        <w:t xml:space="preserve">El proyecto posee </w:t>
-      </w:r>
-      <w:r>
-        <w:rPr>
-          <w:sz w:val="24"/>
-          <w:szCs w:val="24"/>
-        </w:rPr>
-        <w:t xml:space="preserve">una distribución de carpetas con las cuales se identifican tres partes principales, la parte de los controladores con los logs del proyecto, una parte </w:t>
-      </w:r>
-      <w:proofErr w:type="spellStart"/>
-      <w:r>
-        <w:rPr>
-          <w:sz w:val="24"/>
-          <w:szCs w:val="24"/>
-        </w:rPr>
-        <w:t>core</w:t>
-      </w:r>
-      <w:proofErr w:type="spellEnd"/>
-      <w:r>
-        <w:rPr>
-          <w:sz w:val="24"/>
-          <w:szCs w:val="24"/>
-        </w:rPr>
-        <w:t xml:space="preserve"> y la de infraestructura.</w:t>
-      </w:r>
-      <w:r>
-        <w:rPr>
-          <w:sz w:val="24"/>
-          <w:szCs w:val="24"/>
-        </w:rPr>
-        <w:t xml:space="preserve"> </w:t>
-      </w:r>
-      <w:r>
-        <w:rPr>
-          <w:sz w:val="24"/>
-          <w:szCs w:val="24"/>
-        </w:rPr>
-        <w:t xml:space="preserve">Cada una de estas partes fueron distribuidas de forma tal que permitan un crecimiento del proyecto con determinado lineamiento, siendo la parte </w:t>
-      </w:r>
-      <w:proofErr w:type="spellStart"/>
-      <w:r>
-        <w:rPr>
-          <w:sz w:val="24"/>
-          <w:szCs w:val="24"/>
-        </w:rPr>
-        <w:t>core</w:t>
-      </w:r>
-      <w:proofErr w:type="spellEnd"/>
-      <w:r>
-        <w:rPr>
-          <w:sz w:val="24"/>
-          <w:szCs w:val="24"/>
-        </w:rPr>
-        <w:t xml:space="preserve"> como la de infraestructura un posible candidato a ser un proyecto de clase en </w:t>
-      </w:r>
-      <w:proofErr w:type="spellStart"/>
-      <w:r>
-        <w:rPr>
-          <w:sz w:val="24"/>
-          <w:szCs w:val="24"/>
-        </w:rPr>
-        <w:t>si</w:t>
-      </w:r>
-      <w:proofErr w:type="spellEnd"/>
-      <w:r>
-        <w:rPr>
-          <w:sz w:val="24"/>
-          <w:szCs w:val="24"/>
-        </w:rPr>
-        <w:t xml:space="preserve"> mismos.</w:t>
-      </w:r>
-    </w:p>
-    <w:p>
-      <w:pPr>
-        <w:rPr>
-          <w:sz w:val="24"/>
-          <w:szCs w:val="24"/>
-        </w:rPr>
-      </w:pPr>
-      <w:r>
-        <w:rPr>
-          <w:sz w:val="24"/>
-          <w:szCs w:val="24"/>
-        </w:rPr>
-        <w:t xml:space="preserve">La </w:t>
-      </w:r>
-      <w:r>
-        <w:rPr>
-          <w:sz w:val="24"/>
-          <w:szCs w:val="24"/>
-        </w:rPr>
-        <w:t>sección</w:t>
-      </w:r>
-      <w:r>
-        <w:rPr>
-          <w:sz w:val="24"/>
-          <w:szCs w:val="24"/>
-        </w:rPr>
-        <w:t xml:space="preserve"> denominada “</w:t>
-      </w:r>
-      <w:proofErr w:type="spellStart"/>
-      <w:r>
-        <w:rPr>
-          <w:sz w:val="24"/>
-          <w:szCs w:val="24"/>
-        </w:rPr>
-        <w:t>core</w:t>
-      </w:r>
-      <w:proofErr w:type="spellEnd"/>
-      <w:r>
-        <w:rPr>
-          <w:sz w:val="24"/>
-          <w:szCs w:val="24"/>
-        </w:rPr>
-        <w:t xml:space="preserve">”, </w:t>
-      </w:r>
-      <w:r>
-        <w:rPr>
-          <w:sz w:val="24"/>
-          <w:szCs w:val="24"/>
-        </w:rPr>
-        <w:t xml:space="preserve">tiene la finalidad de contener </w:t>
-      </w:r>
-      <w:r>
-        <w:rPr>
-          <w:sz w:val="24"/>
-          <w:szCs w:val="24"/>
-        </w:rPr>
-        <w:t xml:space="preserve">todas las entidades principales, los </w:t>
-      </w:r>
-      <w:proofErr w:type="spellStart"/>
-      <w:r>
-        <w:rPr>
-          <w:sz w:val="24"/>
-          <w:szCs w:val="24"/>
-        </w:rPr>
-        <w:t>dtos</w:t>
-      </w:r>
-      <w:proofErr w:type="spellEnd"/>
-      <w:r>
-        <w:rPr>
-          <w:sz w:val="24"/>
-          <w:szCs w:val="24"/>
-        </w:rPr>
-        <w:t>, interfaces, etc.</w:t>
-      </w:r>
-      <w:r>
-        <w:rPr>
-          <w:sz w:val="24"/>
-          <w:szCs w:val="24"/>
-        </w:rPr>
-        <w:t xml:space="preserve"> Considerando que deberían existir la menor dependencia de terceros.</w:t>
-      </w:r>
-    </w:p>
-    <w:p>
-      <w:pPr>
-        <w:rPr>
-          <w:sz w:val="24"/>
-          <w:szCs w:val="24"/>
-        </w:rPr>
-      </w:pPr>
-      <w:r>
-        <w:rPr>
-          <w:sz w:val="24"/>
-          <w:szCs w:val="24"/>
-        </w:rPr>
-        <w:t xml:space="preserve">La finalidad de este proyecto </w:t>
-      </w:r>
-      <w:r>
-        <w:rPr>
-          <w:sz w:val="24"/>
-          <w:szCs w:val="24"/>
-        </w:rPr>
-        <w:t xml:space="preserve">de infraestructura en cambio, resulta contar con dependencias de terceros, configuraciones, gestión de reglas de negocio mediante </w:t>
-      </w:r>
-      <w:proofErr w:type="gramStart"/>
-      <w:r>
-        <w:rPr>
-          <w:sz w:val="24"/>
-          <w:szCs w:val="24"/>
-        </w:rPr>
-        <w:t xml:space="preserve">servicios </w:t>
+      <w:bookmarkStart w:id="3" w:name="_Toc117024246"/>
+      <w:r>
+        <w:t>Swagger</w:t>
+      </w:r>
+      <w:bookmarkEnd w:id="3"/>
+    </w:p>
+    <w:p>
+      <w:pPr>
+        <w:rPr>
+          <w:sz w:val="24"/>
+          <w:szCs w:val="24"/>
+        </w:rPr>
+      </w:pPr>
+      <w:r>
+        <w:rPr>
+          <w:sz w:val="24"/>
+          <w:szCs w:val="24"/>
+        </w:rPr>
+        <w:t xml:space="preserve">La api se encuentra versionada, en principio sólo se encuentra la versión 1, pero se encuentra lista para generar una próxima versión de parte o la totalidad de sus </w:t>
+      </w:r>
+      <w:r>
+        <w:rPr>
+          <w:sz w:val="24"/>
+          <w:szCs w:val="24"/>
+        </w:rPr>
+        <w:t>recursos expuestos</w:t>
       </w:r>
       <w:r>
         <w:rPr>
@@ -2112,348 +2006,20 @@
         </w:rPr>
         <w:t>.</w:t>
       </w:r>
-      <w:proofErr w:type="gramEnd"/>
-    </w:p>
-    <w:p>
-      <w:pPr>
-        <w:rPr>
-          <w:sz w:val="24"/>
-          <w:szCs w:val="24"/>
-        </w:rPr>
-      </w:pPr>
-      <w:r>
-        <w:rPr>
-          <w:sz w:val="24"/>
-          <w:szCs w:val="24"/>
-        </w:rPr>
-        <w:lastRenderedPageBreak/>
-        <w:t xml:space="preserve">Luego se encuentra </w:t>
-      </w:r>
-      <w:r>
-        <w:rPr>
-          <w:sz w:val="24"/>
-          <w:szCs w:val="24"/>
-        </w:rPr>
-        <w:t xml:space="preserve">la sección </w:t>
-      </w:r>
-      <w:r>
-        <w:rPr>
-          <w:sz w:val="24"/>
-          <w:szCs w:val="24"/>
-        </w:rPr>
-        <w:t>de “</w:t>
-      </w:r>
-      <w:proofErr w:type="spellStart"/>
-      <w:r>
-        <w:rPr>
-          <w:sz w:val="24"/>
-          <w:szCs w:val="24"/>
-        </w:rPr>
-        <w:t>infraestructur</w:t>
-      </w:r>
-      <w:r>
-        <w:rPr>
-          <w:sz w:val="24"/>
-          <w:szCs w:val="24"/>
-        </w:rPr>
-        <w:t>e</w:t>
-      </w:r>
-      <w:proofErr w:type="spellEnd"/>
-      <w:r>
-        <w:rPr>
-          <w:sz w:val="24"/>
-          <w:szCs w:val="24"/>
-        </w:rPr>
-        <w:t>”</w:t>
-      </w:r>
-      <w:r>
-        <w:rPr>
-          <w:sz w:val="24"/>
-          <w:szCs w:val="24"/>
-        </w:rPr>
-        <w:t xml:space="preserve">, donde </w:t>
-      </w:r>
-      <w:r>
-        <w:rPr>
-          <w:sz w:val="24"/>
-          <w:szCs w:val="24"/>
-        </w:rPr>
-        <w:t xml:space="preserve">reside </w:t>
-      </w:r>
-      <w:r>
-        <w:rPr>
-          <w:sz w:val="24"/>
-          <w:szCs w:val="24"/>
-        </w:rPr>
-        <w:t xml:space="preserve">la gestión y </w:t>
-      </w:r>
-      <w:proofErr w:type="spellStart"/>
-      <w:r>
-        <w:rPr>
-          <w:sz w:val="24"/>
-          <w:szCs w:val="24"/>
-        </w:rPr>
-        <w:t>enlance</w:t>
-      </w:r>
-      <w:r>
-        <w:rPr>
-          <w:sz w:val="24"/>
-          <w:szCs w:val="24"/>
-        </w:rPr>
-        <w:t>s</w:t>
-      </w:r>
-      <w:proofErr w:type="spellEnd"/>
-      <w:r>
-        <w:rPr>
-          <w:sz w:val="24"/>
-          <w:szCs w:val="24"/>
-        </w:rPr>
-        <w:t xml:space="preserve"> entre </w:t>
-      </w:r>
-      <w:proofErr w:type="gramStart"/>
-      <w:r>
-        <w:rPr>
-          <w:sz w:val="24"/>
-          <w:szCs w:val="24"/>
-        </w:rPr>
-        <w:t xml:space="preserve">la </w:t>
-      </w:r>
-      <w:r>
-        <w:rPr>
-          <w:sz w:val="24"/>
-          <w:szCs w:val="24"/>
-        </w:rPr>
-        <w:t>api</w:t>
-      </w:r>
-      <w:proofErr w:type="gramEnd"/>
-      <w:r>
-        <w:rPr>
-          <w:sz w:val="24"/>
-          <w:szCs w:val="24"/>
-        </w:rPr>
-        <w:t xml:space="preserve">, </w:t>
-      </w:r>
-      <w:r>
-        <w:rPr>
-          <w:sz w:val="24"/>
-          <w:szCs w:val="24"/>
-        </w:rPr>
-        <w:t xml:space="preserve">la sección </w:t>
-      </w:r>
-      <w:proofErr w:type="spellStart"/>
-      <w:r>
-        <w:rPr>
-          <w:sz w:val="24"/>
-          <w:szCs w:val="24"/>
-        </w:rPr>
-        <w:t>core</w:t>
-      </w:r>
-      <w:proofErr w:type="spellEnd"/>
-      <w:r>
-        <w:rPr>
-          <w:sz w:val="24"/>
-          <w:szCs w:val="24"/>
-        </w:rPr>
-        <w:t xml:space="preserve">, </w:t>
-      </w:r>
-      <w:r>
-        <w:rPr>
-          <w:sz w:val="24"/>
-          <w:szCs w:val="24"/>
-        </w:rPr>
-        <w:t>la base de datos</w:t>
-      </w:r>
-      <w:r>
-        <w:rPr>
-          <w:sz w:val="24"/>
-          <w:szCs w:val="24"/>
-        </w:rPr>
-        <w:t xml:space="preserve"> y otros posibles servicios externos</w:t>
-      </w:r>
-      <w:r>
-        <w:rPr>
-          <w:sz w:val="24"/>
-          <w:szCs w:val="24"/>
-        </w:rPr>
-        <w:t>. La finalidad de est</w:t>
-      </w:r>
-      <w:r>
-        <w:rPr>
-          <w:sz w:val="24"/>
-          <w:szCs w:val="24"/>
-        </w:rPr>
-        <w:t xml:space="preserve">a </w:t>
-      </w:r>
-      <w:proofErr w:type="spellStart"/>
-      <w:r>
-        <w:rPr>
-          <w:sz w:val="24"/>
-          <w:szCs w:val="24"/>
-        </w:rPr>
-        <w:t>seccion</w:t>
-      </w:r>
-      <w:proofErr w:type="spellEnd"/>
-      <w:r>
-        <w:rPr>
-          <w:sz w:val="24"/>
-          <w:szCs w:val="24"/>
-        </w:rPr>
-        <w:t xml:space="preserve"> es que permita no sólo gestionar las reglas de negocio, </w:t>
-      </w:r>
-      <w:r>
-        <w:rPr>
-          <w:sz w:val="24"/>
-          <w:szCs w:val="24"/>
-        </w:rPr>
-        <w:t xml:space="preserve">sino </w:t>
-      </w:r>
-      <w:r>
-        <w:rPr>
-          <w:sz w:val="24"/>
-          <w:szCs w:val="24"/>
-        </w:rPr>
-        <w:t xml:space="preserve">también establecer configuraciones que permitan </w:t>
-      </w:r>
-      <w:proofErr w:type="gramStart"/>
-      <w:r>
-        <w:rPr>
-          <w:sz w:val="24"/>
-          <w:szCs w:val="24"/>
-        </w:rPr>
-        <w:t xml:space="preserve">una api </w:t>
-      </w:r>
-      <w:r>
-        <w:rPr>
-          <w:sz w:val="24"/>
-          <w:szCs w:val="24"/>
-        </w:rPr>
-        <w:t>más</w:t>
-      </w:r>
-      <w:r>
-        <w:rPr>
-          <w:sz w:val="24"/>
-          <w:szCs w:val="24"/>
-        </w:rPr>
-        <w:t xml:space="preserve"> </w:t>
-      </w:r>
-      <w:r>
-        <w:rPr>
-          <w:sz w:val="24"/>
-          <w:szCs w:val="24"/>
-        </w:rPr>
-        <w:t>escalable</w:t>
-      </w:r>
-      <w:proofErr w:type="gramEnd"/>
-      <w:r>
-        <w:rPr>
-          <w:sz w:val="24"/>
-          <w:szCs w:val="24"/>
-        </w:rPr>
-        <w:t xml:space="preserve"> de manera organizada</w:t>
-      </w:r>
-      <w:r>
-        <w:rPr>
-          <w:sz w:val="24"/>
-          <w:szCs w:val="24"/>
-        </w:rPr>
-        <w:t xml:space="preserve">. </w:t>
-      </w:r>
-    </w:p>
-    <w:p>
-      <w:pPr>
-        <w:pStyle w:val="Ttulo1"/>
-      </w:pPr>
-      <w:bookmarkStart w:id="3" w:name="_Toc117024246"/>
-      <w:proofErr w:type="spellStart"/>
-      <w:r>
-        <w:t>Swagger</w:t>
-      </w:r>
-      <w:bookmarkEnd w:id="3"/>
-      <w:proofErr w:type="spellEnd"/>
-    </w:p>
-    <w:p>
-      <w:pPr>
-        <w:rPr>
-          <w:sz w:val="24"/>
-          <w:szCs w:val="24"/>
-        </w:rPr>
-      </w:pPr>
-      <w:proofErr w:type="gramStart"/>
-      <w:r>
-        <w:rPr>
-          <w:sz w:val="24"/>
-          <w:szCs w:val="24"/>
-        </w:rPr>
-        <w:t>La api</w:t>
-      </w:r>
-      <w:proofErr w:type="gramEnd"/>
-      <w:r>
-        <w:rPr>
-          <w:sz w:val="24"/>
-          <w:szCs w:val="24"/>
-        </w:rPr>
-        <w:t xml:space="preserve"> se encuentra versionada, en principio sólo se encuentra la versión 1, pero se encuentra lista para generar una próxima versión de parte o la totalidad de sus </w:t>
-      </w:r>
-      <w:r>
-        <w:rPr>
-          <w:sz w:val="24"/>
-          <w:szCs w:val="24"/>
-        </w:rPr>
-        <w:t>recursos expuestos</w:t>
-      </w:r>
-      <w:r>
-        <w:rPr>
-          <w:sz w:val="24"/>
-          <w:szCs w:val="24"/>
-        </w:rPr>
-        <w:t>.</w:t>
-      </w:r>
-    </w:p>
-    <w:p>
-      <w:pPr>
-        <w:rPr>
-          <w:sz w:val="24"/>
-          <w:szCs w:val="24"/>
-        </w:rPr>
-      </w:pPr>
-      <w:r>
-        <w:rPr>
-          <w:sz w:val="24"/>
-          <w:szCs w:val="24"/>
-        </w:rPr>
-        <w:t xml:space="preserve">Se </w:t>
-      </w:r>
-      <w:proofErr w:type="spellStart"/>
-      <w:r>
-        <w:rPr>
-          <w:sz w:val="24"/>
-          <w:szCs w:val="24"/>
-        </w:rPr>
-        <w:t>prevee</w:t>
-      </w:r>
-      <w:proofErr w:type="spellEnd"/>
-      <w:r>
-        <w:rPr>
-          <w:sz w:val="24"/>
-          <w:szCs w:val="24"/>
-        </w:rPr>
-        <w:t xml:space="preserve"> </w:t>
-      </w:r>
-      <w:proofErr w:type="spellStart"/>
-      <w:r>
-        <w:rPr>
-          <w:sz w:val="24"/>
-          <w:szCs w:val="24"/>
-        </w:rPr>
-        <w:t>mas</w:t>
-      </w:r>
-      <w:proofErr w:type="spellEnd"/>
-      <w:r>
-        <w:rPr>
-          <w:sz w:val="24"/>
-          <w:szCs w:val="24"/>
-        </w:rPr>
-        <w:t xml:space="preserve"> iteraciones para aumentar posibles gestiones</w:t>
+    </w:p>
+    <w:p>
+      <w:pPr>
+        <w:rPr>
+          <w:sz w:val="24"/>
+          <w:szCs w:val="24"/>
+        </w:rPr>
+      </w:pPr>
+      <w:r>
+        <w:rPr>
+          <w:sz w:val="24"/>
+          <w:szCs w:val="24"/>
+        </w:rPr>
+        <w:t>Se prevee mas iteraciones para aumentar posibles gestiones</w:t>
       </w:r>
       <w:r>
         <w:rPr>
@@ -2475,23 +2041,7 @@
           <w:sz w:val="24"/>
           <w:szCs w:val="24"/>
         </w:rPr>
-        <w:t xml:space="preserve">Esta herramienta fue integrada </w:t>
-      </w:r>
-      <w:proofErr w:type="gramStart"/>
-      <w:r>
-        <w:rPr>
-          <w:sz w:val="24"/>
-          <w:szCs w:val="24"/>
-        </w:rPr>
-        <w:t>a la api</w:t>
-      </w:r>
-      <w:proofErr w:type="gramEnd"/>
-      <w:r>
-        <w:rPr>
-          <w:sz w:val="24"/>
-          <w:szCs w:val="24"/>
-        </w:rPr>
-        <w:t xml:space="preserve"> con la finalidad de permitir una mejor comprensión de los recursos expuestos, poder hacer pruebas de los mismos</w:t>
+        <w:t>Esta herramienta fue integrada a la api con la finalidad de permitir una mejor comprensión de los recursos expuestos, poder hacer pruebas de los mismos</w:t>
       </w:r>
       <w:r>
         <w:rPr>
@@ -2555,20 +2105,7 @@
     </w:p>
     <w:p>
       <w:r>
-        <w:t xml:space="preserve">Los recursos de la api fueron testeados de la herramienta denominada </w:t>
-      </w:r>
-      <w:proofErr w:type="spellStart"/>
-      <w:proofErr w:type="gramStart"/>
-      <w:r>
-        <w:t>Postman</w:t>
-      </w:r>
-      <w:proofErr w:type="spellEnd"/>
-      <w:r>
-        <w:t>,  quedando</w:t>
-      </w:r>
-      <w:proofErr w:type="gramEnd"/>
-      <w:r>
-        <w:t xml:space="preserve"> la colección ordenada como se muestra en la siguiente captura.</w:t>
+        <w:t>Los recursos de la api fueron testeados de la herramienta denominada Postman,  quedando la colección ordenada como se muestra en la siguiente captura.</w:t>
       </w:r>
     </w:p>
     <w:p>
@@ -2576,6 +2113,7 @@
         <w:rPr>
           <w:noProof/>
         </w:rPr>
+        <w:lastRenderedPageBreak/>
         <w:drawing>
           <wp:inline distT="0" distB="0" distL="0" distR="0" wp14:anchorId="357434CD" wp14:editId="419960D2">
             <wp:extent cx="1207755" cy="2069487"/>
@@ -2615,56 +2153,7 @@
     </w:p>
     <w:p>
       <w:r>
-        <w:lastRenderedPageBreak/>
-        <w:t xml:space="preserve">Se crearon dos </w:t>
-      </w:r>
-      <w:proofErr w:type="spellStart"/>
-      <w:r>
-        <w:t>endpoints</w:t>
-      </w:r>
-      <w:proofErr w:type="spellEnd"/>
-      <w:r>
-        <w:t xml:space="preserve"> con la finalidad de exponer la salud </w:t>
-      </w:r>
-      <w:proofErr w:type="gramStart"/>
-      <w:r>
-        <w:t>de la api</w:t>
-      </w:r>
-      <w:proofErr w:type="gramEnd"/>
-      <w:r>
-        <w:t xml:space="preserve"> como también de sus dependencias, en este caso puntual por el momento con </w:t>
-      </w:r>
-      <w:proofErr w:type="spellStart"/>
-      <w:r>
-        <w:t>sql</w:t>
-      </w:r>
-      <w:proofErr w:type="spellEnd"/>
-      <w:r>
-        <w:t xml:space="preserve"> server (el motor de base de datos) implementado, pero están </w:t>
-      </w:r>
-      <w:proofErr w:type="spellStart"/>
-      <w:r>
-        <w:t>tagueados</w:t>
-      </w:r>
-      <w:proofErr w:type="spellEnd"/>
-      <w:r>
-        <w:t xml:space="preserve"> para poder seguir registrando </w:t>
-      </w:r>
-      <w:proofErr w:type="spellStart"/>
-      <w:r>
-        <w:t>mas</w:t>
-      </w:r>
-      <w:proofErr w:type="spellEnd"/>
-      <w:r>
-        <w:t xml:space="preserve"> posibles </w:t>
-      </w:r>
-      <w:proofErr w:type="spellStart"/>
-      <w:r>
-        <w:t>despendencias</w:t>
-      </w:r>
-      <w:proofErr w:type="spellEnd"/>
-      <w:r>
-        <w:t xml:space="preserve"> a futuro.</w:t>
+        <w:t>Se crearon dos endpoints con la finalidad de exponer la salud de la api como también de sus dependencias, en este caso puntual por el momento con sql server (el motor de base de datos) implementado, pero están tagueados para poder seguir registrando mas posibles despendencias a futuro.</w:t>
       </w:r>
     </w:p>
     <w:p>
@@ -2711,15 +2200,7 @@
     </w:p>
     <w:p>
       <w:r>
-        <w:t xml:space="preserve">Una prueba de comprobación del estado </w:t>
-      </w:r>
-      <w:proofErr w:type="gramStart"/>
-      <w:r>
-        <w:t>de la api</w:t>
-      </w:r>
-      <w:proofErr w:type="gramEnd"/>
-      <w:r>
-        <w:t xml:space="preserve"> de forma local podría ser desde un navegador </w:t>
+        <w:t xml:space="preserve">Una prueba de comprobación del estado de la api de forma local podría ser desde un navegador </w:t>
       </w:r>
       <w:hyperlink r:id="rId13" w:history="1">
         <w:r>
@@ -2777,15 +2258,7 @@
     </w:p>
     <w:p>
       <w:r>
-        <w:t xml:space="preserve">Otra prueba de comprobación del estado de las dependencias </w:t>
-      </w:r>
-      <w:proofErr w:type="gramStart"/>
-      <w:r>
-        <w:t>de la api</w:t>
-      </w:r>
-      <w:proofErr w:type="gramEnd"/>
-      <w:r>
-        <w:t xml:space="preserve"> de forma local podría ser desde un navegador </w:t>
+        <w:t xml:space="preserve">Otra prueba de comprobación del estado de las dependencias de la api de forma local podría ser desde un navegador </w:t>
       </w:r>
       <w:hyperlink r:id="rId15" w:history="1">
         <w:r>
@@ -2804,6 +2277,7 @@
         <w:rPr>
           <w:noProof/>
         </w:rPr>
+        <w:lastRenderedPageBreak/>
         <w:drawing>
           <wp:inline distT="0" distB="0" distL="0" distR="0" wp14:anchorId="5EF2A3EA" wp14:editId="39A761B3">
             <wp:extent cx="2270927" cy="1621337"/>
@@ -2843,15 +2317,7 @@
     </w:p>
     <w:p>
       <w:r>
-        <w:t xml:space="preserve">Otra utilidad que podrían permitir ambos recursos es a nivel de infraestructura la posibilidad de una auto gestión de contenedores ante fallos. Como también permitir a otros posibles microservicios informarse de la situación en la cual se encuentra </w:t>
-      </w:r>
-      <w:proofErr w:type="gramStart"/>
-      <w:r>
-        <w:t>nuestra api</w:t>
-      </w:r>
-      <w:proofErr w:type="gramEnd"/>
-      <w:r>
-        <w:t xml:space="preserve"> para implementar estrategias de reintentos entre otras de resiliencia.</w:t>
+        <w:t>Otra utilidad que podrían permitir ambos recursos es a nivel de infraestructura la posibilidad de una auto gestión de contenedores ante fallos. Como también permitir a otros posibles microservicios informarse de la situación en la cual se encuentra nuestra api para implementar estrategias de reintentos entre otras de resiliencia.</w:t>
       </w:r>
     </w:p>
     <w:p>
@@ -2860,41 +2326,25 @@
       </w:pPr>
       <w:bookmarkStart w:id="5" w:name="_Toc117024248"/>
       <w:r>
-        <w:lastRenderedPageBreak/>
         <w:t>Logs</w:t>
       </w:r>
       <w:bookmarkEnd w:id="5"/>
     </w:p>
     <w:p>
-      <w:proofErr w:type="gramStart"/>
-      <w:r>
-        <w:t>La api</w:t>
-      </w:r>
-      <w:proofErr w:type="gramEnd"/>
-      <w:r>
-        <w:t xml:space="preserve"> esta configurada para gestionar logs hacia la base de datos como también hacia un directorio físico en la raíz del proyecto. Esto último para compensar posibles fallos con la base de datos. </w:t>
-      </w:r>
-    </w:p>
-    <w:p>
-      <w:pPr>
-        <w:rPr>
-          <w:sz w:val="24"/>
-          <w:szCs w:val="24"/>
-        </w:rPr>
-      </w:pPr>
-      <w:r>
-        <w:t>Para la gestión de logs se utilizó el paquete “</w:t>
-      </w:r>
-      <w:proofErr w:type="spellStart"/>
-      <w:r>
-        <w:t>Serilog</w:t>
-      </w:r>
-      <w:proofErr w:type="spellEnd"/>
-      <w:r>
-        <w:t>”, provisto con configuraciones personalizadas mediante el archivo “</w:t>
-      </w:r>
-      <w:proofErr w:type="spellStart"/>
-      <w:proofErr w:type="gramStart"/>
+      <w:r>
+        <w:t xml:space="preserve">La api esta configurada para gestionar logs hacia la base de datos como también hacia un directorio físico en la raíz del proyecto. Esto último para compensar posibles fallos con la base de datos. </w:t>
+      </w:r>
+    </w:p>
+    <w:p>
+      <w:pPr>
+        <w:rPr>
+          <w:sz w:val="24"/>
+          <w:szCs w:val="24"/>
+        </w:rPr>
+      </w:pPr>
+      <w:r>
+        <w:t>Para la gestión de logs se utilizó el paquete “Serilog”, provisto con configuraciones personalizadas mediante el archivo “</w:t>
+      </w:r>
       <w:r>
         <w:rPr>
           <w:sz w:val="24"/>
@@ -2902,8 +2352,6 @@
         </w:rPr>
         <w:t>appsettings.dev.json</w:t>
       </w:r>
-      <w:proofErr w:type="spellEnd"/>
-      <w:proofErr w:type="gramEnd"/>
       <w:r>
         <w:rPr>
           <w:sz w:val="24"/>
@@ -2936,15 +2384,7 @@
     </w:p>
     <w:p>
       <w:r>
-        <w:t xml:space="preserve">Se realizó la implementación de un middleware para gestionar de forma global y centralizada las excepciones tanto de negocio como de aplicación, buscando integrar la gestión de logs con errores, respuesta mas acorde al cliente </w:t>
-      </w:r>
-      <w:proofErr w:type="gramStart"/>
-      <w:r>
-        <w:t>de la api</w:t>
-      </w:r>
-      <w:proofErr w:type="gramEnd"/>
-      <w:r>
-        <w:t xml:space="preserve">, retornando un formato </w:t>
+        <w:t xml:space="preserve">Se realizó la implementación de un middleware para gestionar de forma global y centralizada las excepciones tanto de negocio como de aplicación, buscando integrar la gestión de logs con errores, respuesta mas acorde al cliente de la api, retornando un formato </w:t>
       </w:r>
       <w:r>
         <w:t>más</w:t>

</xml_diff>